<commit_message>
Commit at 15:36:16.86  24.11.2023 - pome
</commit_message>
<xml_diff>
--- a/4_Diari/2023-11-24_gioele.chiodoni.docx
+++ b/4_Diari/2023-11-24_gioele.chiodoni.docx
@@ -168,6 +168,14 @@
           <w:p>
             <w:pPr>
               <w:pStyle w:val="Paragrafoelenco"/>
+              <w:rPr>
+                <w:rFonts w:ascii="Arial" w:hAnsi="Arial" w:cs="Arial"/>
+              </w:rPr>
+            </w:pPr>
+          </w:p>
+          <w:p>
+            <w:pPr>
+              <w:pStyle w:val="Paragrafoelenco"/>
               <w:numPr>
                 <w:ilvl w:val="0"/>
                 <w:numId w:val="21"/>
@@ -198,7 +206,13 @@
               <w:rPr>
                 <w:rFonts w:ascii="Arial" w:hAnsi="Arial" w:cs="Arial"/>
               </w:rPr>
-              <w:t>Points</w:t>
+              <w:t xml:space="preserve">Implementazione interfaccia grafica con </w:t>
+            </w:r>
+            <w:r>
+              <w:rPr>
+                <w:rFonts w:ascii="Arial" w:hAnsi="Arial" w:cs="Arial"/>
+              </w:rPr>
+              <w:t>JS</w:t>
             </w:r>
           </w:p>
           <w:p>
@@ -208,6 +222,40 @@
                 <w:ilvl w:val="0"/>
                 <w:numId w:val="21"/>
               </w:numPr>
+              <w:rPr>
+                <w:rFonts w:ascii="Arial" w:hAnsi="Arial" w:cs="Arial"/>
+              </w:rPr>
+            </w:pPr>
+            <w:r>
+              <w:rPr>
+                <w:rFonts w:ascii="Arial" w:hAnsi="Arial" w:cs="Arial"/>
+              </w:rPr>
+              <w:t xml:space="preserve">Creato degli </w:t>
+            </w:r>
+            <w:proofErr w:type="spellStart"/>
+            <w:r>
+              <w:rPr>
+                <w:rFonts w:ascii="Arial" w:hAnsi="Arial" w:cs="Arial"/>
+              </w:rPr>
+              <w:t>alert</w:t>
+            </w:r>
+            <w:proofErr w:type="spellEnd"/>
+            <w:r>
+              <w:rPr>
+                <w:rFonts w:ascii="Arial" w:hAnsi="Arial" w:cs="Arial"/>
+              </w:rPr>
+              <w:t xml:space="preserve"> </w:t>
+            </w:r>
+            <w:r>
+              <w:rPr>
+                <w:rFonts w:ascii="Arial" w:hAnsi="Arial" w:cs="Arial"/>
+              </w:rPr>
+              <w:t>per quando il file non va bene, quando il file viene scaricato con successo, quando deve ancora caricare un’immagine e per chiedere conferma se eliminare tutti i disegni</w:t>
+            </w:r>
+          </w:p>
+          <w:p>
+            <w:pPr>
+              <w:pStyle w:val="Paragrafoelenco"/>
               <w:rPr>
                 <w:rFonts w:ascii="Arial" w:hAnsi="Arial" w:cs="Arial"/>
               </w:rPr>
@@ -261,6 +309,81 @@
           <w:tcPr>
             <w:tcW w:w="9854" w:type="dxa"/>
           </w:tcPr>
+          <w:p>
+            <w:pPr>
+              <w:rPr>
+                <w:rFonts w:ascii="Arial" w:hAnsi="Arial" w:cs="Arial"/>
+              </w:rPr>
+            </w:pPr>
+          </w:p>
+          <w:p>
+            <w:pPr>
+              <w:pStyle w:val="Paragrafoelenco"/>
+              <w:numPr>
+                <w:ilvl w:val="0"/>
+                <w:numId w:val="21"/>
+              </w:numPr>
+              <w:rPr>
+                <w:rFonts w:ascii="Arial" w:hAnsi="Arial" w:cs="Arial"/>
+              </w:rPr>
+            </w:pPr>
+            <w:r>
+              <w:rPr>
+                <w:rFonts w:ascii="Arial" w:hAnsi="Arial" w:cs="Arial"/>
+              </w:rPr>
+              <w:t xml:space="preserve">Ridimensionare il canvas </w:t>
+            </w:r>
+          </w:p>
+          <w:p>
+            <w:pPr>
+              <w:pStyle w:val="Paragrafoelenco"/>
+              <w:rPr>
+                <w:rFonts w:ascii="Arial" w:hAnsi="Arial" w:cs="Arial"/>
+              </w:rPr>
+            </w:pPr>
+            <w:r>
+              <w:rPr>
+                <w:rFonts w:ascii="Arial" w:hAnsi="Arial" w:cs="Arial"/>
+              </w:rPr>
+              <w:t xml:space="preserve">Risolto </w:t>
+            </w:r>
+            <w:proofErr w:type="spellStart"/>
+            <w:r>
+              <w:rPr>
+                <w:rFonts w:ascii="Arial" w:hAnsi="Arial" w:cs="Arial"/>
+              </w:rPr>
+              <w:t>impostanto</w:t>
+            </w:r>
+            <w:proofErr w:type="spellEnd"/>
+            <w:r>
+              <w:rPr>
+                <w:rFonts w:ascii="Arial" w:hAnsi="Arial" w:cs="Arial"/>
+              </w:rPr>
+              <w:t xml:space="preserve"> un </w:t>
+            </w:r>
+            <w:proofErr w:type="spellStart"/>
+            <w:r>
+              <w:rPr>
+                <w:rFonts w:ascii="Arial" w:hAnsi="Arial" w:cs="Arial"/>
+              </w:rPr>
+              <w:t>max-width</w:t>
+            </w:r>
+            <w:proofErr w:type="spellEnd"/>
+            <w:r>
+              <w:rPr>
+                <w:rFonts w:ascii="Arial" w:hAnsi="Arial" w:cs="Arial"/>
+              </w:rPr>
+              <w:t>/</w:t>
+            </w:r>
+            <w:proofErr w:type="spellStart"/>
+            <w:r>
+              <w:rPr>
+                <w:rFonts w:ascii="Arial" w:hAnsi="Arial" w:cs="Arial"/>
+              </w:rPr>
+              <w:t>height</w:t>
+            </w:r>
+            <w:proofErr w:type="spellEnd"/>
+          </w:p>
           <w:p>
             <w:pPr>
               <w:rPr>
@@ -385,6 +508,51 @@
               </w:rPr>
             </w:pPr>
           </w:p>
+          <w:p>
+            <w:pPr>
+              <w:pStyle w:val="Paragrafoelenco"/>
+              <w:numPr>
+                <w:ilvl w:val="0"/>
+                <w:numId w:val="21"/>
+              </w:numPr>
+              <w:rPr>
+                <w:rFonts w:ascii="Arial" w:hAnsi="Arial" w:cs="Arial"/>
+              </w:rPr>
+            </w:pPr>
+            <w:r>
+              <w:rPr>
+                <w:rFonts w:ascii="Arial" w:hAnsi="Arial" w:cs="Arial"/>
+              </w:rPr>
+              <w:t>Testare</w:t>
+            </w:r>
+          </w:p>
+          <w:p>
+            <w:pPr>
+              <w:pStyle w:val="Paragrafoelenco"/>
+              <w:numPr>
+                <w:ilvl w:val="0"/>
+                <w:numId w:val="21"/>
+              </w:numPr>
+              <w:rPr>
+                <w:rFonts w:ascii="Arial" w:hAnsi="Arial" w:cs="Arial"/>
+              </w:rPr>
+            </w:pPr>
+            <w:r>
+              <w:rPr>
+                <w:rFonts w:ascii="Arial" w:hAnsi="Arial" w:cs="Arial"/>
+              </w:rPr>
+              <w:t>Documentare</w:t>
+            </w:r>
+            <w:bookmarkStart w:id="3" w:name="_GoBack"/>
+            <w:bookmarkEnd w:id="3"/>
+          </w:p>
+          <w:p>
+            <w:pPr>
+              <w:rPr>
+                <w:rFonts w:ascii="Arial" w:hAnsi="Arial" w:cs="Arial"/>
+              </w:rPr>
+            </w:pPr>
+          </w:p>
         </w:tc>
       </w:tr>
     </w:tbl>
@@ -394,8 +562,6 @@
           <w:rFonts w:ascii="Arial" w:hAnsi="Arial" w:cs="Arial"/>
         </w:rPr>
       </w:pPr>
-      <w:bookmarkStart w:id="3" w:name="_GoBack"/>
-      <w:bookmarkEnd w:id="3"/>
     </w:p>
     <w:sectPr>
       <w:headerReference w:type="default" r:id="rId8"/>
@@ -4017,10 +4183,10 @@
     <w:rsid w:val="003F61E7"/>
     <w:rsid w:val="004108D2"/>
     <w:rsid w:val="00417A30"/>
+    <w:rsid w:val="0043730D"/>
     <w:rsid w:val="00453BEA"/>
     <w:rsid w:val="004576F0"/>
     <w:rsid w:val="00465B6E"/>
-    <w:rsid w:val="00476B5E"/>
     <w:rsid w:val="004B235F"/>
     <w:rsid w:val="004E2C9B"/>
     <w:rsid w:val="004E6B5D"/>
@@ -4904,7 +5070,7 @@
 </file>
 
 <file path=customXml/itemProps1.xml><?xml version="1.0" encoding="utf-8"?>
-<ds:datastoreItem xmlns:ds="http://schemas.openxmlformats.org/officeDocument/2006/customXml" ds:itemID="{4BAD6346-0934-45CC-8811-E05F1C6311F5}">
+<ds:datastoreItem xmlns:ds="http://schemas.openxmlformats.org/officeDocument/2006/customXml" ds:itemID="{75EE1272-2F5D-47AF-BDC3-0A1C50E3D320}">
   <ds:schemaRefs>
     <ds:schemaRef ds:uri="http://schemas.openxmlformats.org/officeDocument/2006/bibliography"/>
   </ds:schemaRefs>

</xml_diff>